<commit_message>
Cahier des charges / Spécification
</commit_message>
<xml_diff>
--- a/Administration/Cahier des charges.docx
+++ b/Administration/Cahier des charges.docx
@@ -100,66 +100,96 @@
         <w:rPr>
           <w:rStyle w:val="lev"/>
           <w:b w:val="0"/>
-        </w:rPr>
-      </w:pPr>
+          <w:lang w:val="en-GB"/>
+        </w:rPr>
+      </w:pPr>
+      <w:proofErr w:type="spellStart"/>
+      <w:proofErr w:type="gramStart"/>
       <w:r>
         <w:rPr>
           <w:rStyle w:val="lev"/>
           <w:b w:val="0"/>
-        </w:rPr>
-        <w:t>Ecole : HE-Arc</w:t>
-      </w:r>
-    </w:p>
-    <w:p>
-      <w:r>
-        <w:t>DIVERNOIS Margaux (2DLM-a)</w:t>
-      </w:r>
-    </w:p>
-    <w:p>
-      <w:r>
-        <w:t xml:space="preserve">VISINAND Steve (2DLM-b) </w:t>
-      </w:r>
-    </w:p>
-    <w:p>
-      <w:r>
-        <w:t>YAKOVENKO Roman (2DLM-b)</w:t>
-      </w:r>
-    </w:p>
-    <w:p/>
-    <w:p>
-      <w:pPr>
-        <w:pStyle w:val="Titre2"/>
+          <w:lang w:val="en-GB"/>
+        </w:rPr>
+        <w:t>Ecole</w:t>
+      </w:r>
+      <w:proofErr w:type="spellEnd"/>
+      <w:r>
         <w:rPr>
           <w:rStyle w:val="lev"/>
           <w:b w:val="0"/>
-        </w:rPr>
-      </w:pPr>
+          <w:lang w:val="en-GB"/>
+        </w:rPr>
+        <w:t> :</w:t>
+      </w:r>
+      <w:proofErr w:type="gramEnd"/>
       <w:r>
         <w:rPr>
           <w:rStyle w:val="lev"/>
           <w:b w:val="0"/>
-        </w:rPr>
-        <w:t>Besoins, A</w:t>
-      </w:r>
-      <w:r>
+          <w:lang w:val="en-GB"/>
+        </w:rPr>
+        <w:t xml:space="preserve"> HE-Arc</w:t>
+      </w:r>
+    </w:p>
+    <w:p>
+      <w:pPr>
+        <w:rPr>
+          <w:lang w:val="en-GB"/>
+        </w:rPr>
+      </w:pPr>
+      <w:r>
+        <w:rPr>
+          <w:lang w:val="en-GB"/>
+        </w:rPr>
+        <w:t>DIVERNOIS Margaux (2DLM-a)</w:t>
+      </w:r>
+    </w:p>
+    <w:p>
+      <w:r>
+        <w:t xml:space="preserve">VISINAND Steve (2DLM-b) </w:t>
+      </w:r>
+    </w:p>
+    <w:p>
+      <w:r>
+        <w:t>YAKOVENKO Roman (2DLM-b)</w:t>
+      </w:r>
+    </w:p>
+    <w:p/>
+    <w:p>
+      <w:pPr>
+        <w:pStyle w:val="Titre2"/>
         <w:rPr>
           <w:rStyle w:val="lev"/>
           <w:b w:val="0"/>
         </w:rPr>
-        <w:t>ttentes</w:t>
-      </w:r>
+      </w:pPr>
       <w:r>
         <w:rPr>
           <w:rStyle w:val="lev"/>
           <w:b w:val="0"/>
         </w:rPr>
-        <w:t>, Moyens</w:t>
+        <w:t>Besoins, A</w:t>
       </w:r>
       <w:r>
         <w:rPr>
           <w:rStyle w:val="lev"/>
           <w:b w:val="0"/>
         </w:rPr>
+        <w:t>ttentes</w:t>
+      </w:r>
+      <w:r>
+        <w:rPr>
+          <w:rStyle w:val="lev"/>
+          <w:b w:val="0"/>
+        </w:rPr>
+        <w:t>, Moyens</w:t>
+      </w:r>
+      <w:r>
+        <w:rPr>
+          <w:rStyle w:val="lev"/>
+          <w:b w:val="0"/>
+        </w:rPr>
         <w:t xml:space="preserve"> : </w:t>
       </w:r>
     </w:p>
@@ -353,6 +383,14 @@
       <w:r>
         <w:t xml:space="preserve">Pour mener à bien ce projet, le groupe a à disposition 60h / personne, soit un total de 180h. </w:t>
       </w:r>
+      <w:r>
+        <w:t xml:space="preserve"> Le jeu utilisera Graphics View</w:t>
+      </w:r>
+      <w:bookmarkStart w:id="0" w:name="_GoBack"/>
+      <w:bookmarkEnd w:id="0"/>
+      <w:r>
+        <w:t xml:space="preserve"> Framework </w:t>
+      </w:r>
     </w:p>
     <w:p>
       <w:pPr>
@@ -370,10 +408,7 @@
         <w:jc w:val="both"/>
       </w:pPr>
       <w:r>
-        <w:t>Il s’agit d’un j</w:t>
-      </w:r>
-      <w:r>
-        <w:t xml:space="preserve">eu d’infiltration en 2D sans combats sous forme de puzzle </w:t>
+        <w:t xml:space="preserve">Il s’agit d’un jeu d’infiltration en 2D sans combats sous forme de puzzle </w:t>
       </w:r>
       <w:proofErr w:type="spellStart"/>
       <w:r>
@@ -398,11 +433,33 @@
       <w:r>
         <w:t xml:space="preserve"> de vision des ennemis.</w:t>
       </w:r>
-      <w:bookmarkStart w:id="0" w:name="_GoBack"/>
-      <w:bookmarkEnd w:id="0"/>
       <w:r>
         <w:t xml:space="preserve"> </w:t>
       </w:r>
+      <w:r>
+        <w:t>Le pingouin possède des capacités spéciales en fonction des niveaux.</w:t>
+      </w:r>
+      <w:r>
+        <w:t xml:space="preserve"> Durant le niveau final, il fera face aux diverses capacités de monstres affrontées durant tout le jeu. </w:t>
+      </w:r>
+    </w:p>
+    <w:p>
+      <w:pPr>
+        <w:jc w:val="both"/>
+      </w:pPr>
+      <w:r>
+        <w:br/>
+      </w:r>
+    </w:p>
+    <w:p>
+      <w:pPr>
+        <w:jc w:val="both"/>
+      </w:pPr>
+    </w:p>
+    <w:p>
+      <w:pPr>
+        <w:jc w:val="both"/>
+      </w:pPr>
     </w:p>
     <w:sectPr>
       <w:pgSz w:w="11906" w:h="16838"/>

</xml_diff>

<commit_message>
Cahier des charges / Specifications / Méthodes
</commit_message>
<xml_diff>
--- a/Administration/Cahier des charges.docx
+++ b/Administration/Cahier des charges.docx
@@ -103,96 +103,247 @@
           <w:lang w:val="en-GB"/>
         </w:rPr>
       </w:pPr>
-      <w:proofErr w:type="spellStart"/>
-      <w:proofErr w:type="gramStart"/>
       <w:r>
         <w:rPr>
           <w:rStyle w:val="lev"/>
           <w:b w:val="0"/>
           <w:lang w:val="en-GB"/>
         </w:rPr>
-        <w:t>Ecole</w:t>
-      </w:r>
-      <w:proofErr w:type="spellEnd"/>
-      <w:r>
+        <w:t>Ecole : HE-Arc</w:t>
+      </w:r>
+    </w:p>
+    <w:p>
+      <w:pPr>
+        <w:rPr>
+          <w:lang w:val="en-GB"/>
+        </w:rPr>
+      </w:pPr>
+      <w:r>
+        <w:rPr>
+          <w:lang w:val="en-GB"/>
+        </w:rPr>
+        <w:t>DIVERNOIS Margaux (2DLM-a)</w:t>
+      </w:r>
+    </w:p>
+    <w:p>
+      <w:r>
+        <w:t xml:space="preserve">VISINAND Steve (2DLM-b) </w:t>
+      </w:r>
+    </w:p>
+    <w:p>
+      <w:r>
+        <w:t>YAKOVENKO Roman (2DLM-b)</w:t>
+      </w:r>
+    </w:p>
+    <w:p/>
+    <w:p>
+      <w:pPr>
+        <w:pStyle w:val="Titre2"/>
         <w:rPr>
           <w:rStyle w:val="lev"/>
           <w:b w:val="0"/>
-          <w:lang w:val="en-GB"/>
-        </w:rPr>
-        <w:t> :</w:t>
-      </w:r>
-      <w:proofErr w:type="gramEnd"/>
+        </w:rPr>
+      </w:pPr>
       <w:r>
         <w:rPr>
           <w:rStyle w:val="lev"/>
           <w:b w:val="0"/>
-          <w:lang w:val="en-GB"/>
-        </w:rPr>
-        <w:t xml:space="preserve"> HE-Arc</w:t>
-      </w:r>
-    </w:p>
-    <w:p>
-      <w:pPr>
-        <w:rPr>
-          <w:lang w:val="en-GB"/>
-        </w:rPr>
-      </w:pPr>
-      <w:r>
-        <w:rPr>
-          <w:lang w:val="en-GB"/>
-        </w:rPr>
-        <w:t>DIVERNOIS Margaux (2DLM-a)</w:t>
-      </w:r>
-    </w:p>
-    <w:p>
-      <w:r>
-        <w:t xml:space="preserve">VISINAND Steve (2DLM-b) </w:t>
-      </w:r>
-    </w:p>
-    <w:p>
-      <w:r>
-        <w:t>YAKOVENKO Roman (2DLM-b)</w:t>
-      </w:r>
-    </w:p>
-    <w:p/>
-    <w:p>
-      <w:pPr>
-        <w:pStyle w:val="Titre2"/>
+        </w:rPr>
+        <w:t>Besoins, A</w:t>
+      </w:r>
+      <w:r>
         <w:rPr>
           <w:rStyle w:val="lev"/>
           <w:b w:val="0"/>
         </w:rPr>
-      </w:pPr>
+        <w:t>ttentes</w:t>
+      </w:r>
       <w:r>
         <w:rPr>
           <w:rStyle w:val="lev"/>
           <w:b w:val="0"/>
         </w:rPr>
-        <w:t>Besoins, A</w:t>
+        <w:t>, Moyens</w:t>
       </w:r>
       <w:r>
         <w:rPr>
           <w:rStyle w:val="lev"/>
           <w:b w:val="0"/>
         </w:rPr>
-        <w:t>ttentes</w:t>
-      </w:r>
-      <w:r>
+        <w:t xml:space="preserve"> : </w:t>
+      </w:r>
+    </w:p>
+    <w:p>
+      <w:pPr>
+        <w:rPr>
+          <w:b/>
+        </w:rPr>
+      </w:pPr>
+      <w:r>
+        <w:rPr>
+          <w:b/>
+        </w:rPr>
+        <w:t>Objectif</w:t>
+      </w:r>
+      <w:r>
+        <w:rPr>
+          <w:b/>
+        </w:rPr>
+        <w:t>s</w:t>
+      </w:r>
+      <w:r>
+        <w:rPr>
+          <w:b/>
+        </w:rPr>
+        <w:t xml:space="preserve"> : </w:t>
+      </w:r>
+    </w:p>
+    <w:p>
+      <w:r>
+        <w:t xml:space="preserve">Le projet consiste en une application visuelle </w:t>
+      </w:r>
+      <w:r>
+        <w:t>en Qt à rendre en janvier 2015. Un</w:t>
+      </w:r>
+      <w:r>
+        <w:t xml:space="preserve"> des objectifs du cours est d’approfondir les connaissances en Qt et en</w:t>
+      </w:r>
+      <w:r>
+        <w:t xml:space="preserve"> gestion de projet (</w:t>
+      </w:r>
+      <w:r>
+        <w:t>tâches, documentation, forge.</w:t>
+      </w:r>
+      <w:r>
+        <w:t>.</w:t>
+      </w:r>
+      <w:r>
+        <w:t>.)</w:t>
+      </w:r>
+    </w:p>
+    <w:p>
+      <w:pPr>
+        <w:rPr>
+          <w:b/>
+        </w:rPr>
+      </w:pPr>
+      <w:r>
+        <w:rPr>
+          <w:b/>
+        </w:rPr>
+        <w:t>Attente</w:t>
+      </w:r>
+      <w:r>
+        <w:rPr>
+          <w:b/>
+        </w:rPr>
+        <w:t>s</w:t>
+      </w:r>
+      <w:r>
+        <w:rPr>
+          <w:b/>
+        </w:rPr>
+        <w:t> :</w:t>
+      </w:r>
+    </w:p>
+    <w:p>
+      <w:r>
+        <w:t xml:space="preserve">A la fin du projet, l’application doit être fonctionnelle et distribuable. </w:t>
+      </w:r>
+      <w:r>
+        <w:t>L’</w:t>
+      </w:r>
+      <w:r>
+        <w:t>entreprise réclame 3</w:t>
+      </w:r>
+      <w:r>
+        <w:t xml:space="preserve"> </w:t>
+      </w:r>
+      <w:r>
+        <w:t>documents tout au long du projet :</w:t>
+      </w:r>
+      <w:r>
+        <w:t xml:space="preserve"> Cahier des charges, Spécifi</w:t>
+      </w:r>
+      <w:r>
+        <w:t xml:space="preserve">cations détaillées/Planning et </w:t>
+      </w:r>
+      <w:r>
+        <w:t xml:space="preserve">Rapport technique. </w:t>
+      </w:r>
+      <w:r>
+        <w:t xml:space="preserve">En fin de projet, une présentation du projet doit être faite et l’application complète fournie. </w:t>
+      </w:r>
+      <w:r>
+        <w:t xml:space="preserve">Elle doit posséder un système d’installation. </w:t>
+      </w:r>
+    </w:p>
+    <w:p>
+      <w:r>
+        <w:t>Le pro</w:t>
+      </w:r>
+      <w:r>
+        <w:t xml:space="preserve">jet se déroulera suivant le calendrier </w:t>
+      </w:r>
+      <w:r>
+        <w:t xml:space="preserve">suivant : </w:t>
+      </w:r>
+    </w:p>
+    <w:p>
+      <w:pPr>
+        <w:ind w:left="708"/>
         <w:rPr>
           <w:rStyle w:val="lev"/>
-          <w:b w:val="0"/>
-        </w:rPr>
-        <w:t>, Moyens</w:t>
-      </w:r>
+        </w:rPr>
+      </w:pPr>
       <w:r>
         <w:rPr>
           <w:rStyle w:val="lev"/>
-          <w:b w:val="0"/>
-        </w:rPr>
-        <w:t xml:space="preserve"> : </w:t>
-      </w:r>
-    </w:p>
+        </w:rPr>
+        <w:t xml:space="preserve">Calendrier du projet : </w:t>
+      </w:r>
+    </w:p>
+    <w:p>
+      <w:pPr>
+        <w:ind w:left="708"/>
+      </w:pPr>
+      <w:r>
+        <w:t>06.10.2014 : Début du projet</w:t>
+      </w:r>
+    </w:p>
+    <w:p>
+      <w:pPr>
+        <w:ind w:left="708"/>
+      </w:pPr>
+      <w:r>
+        <w:t>20.10.2014 : Cahier des charges</w:t>
+      </w:r>
+    </w:p>
+    <w:p>
+      <w:pPr>
+        <w:ind w:left="708"/>
+      </w:pPr>
+      <w:r>
+        <w:t>03.11.2014 : Spécification détaillée, planning</w:t>
+      </w:r>
+    </w:p>
+    <w:p>
+      <w:pPr>
+        <w:ind w:left="708"/>
+      </w:pPr>
+      <w:r>
+        <w:t>15.12.2014 : Application fonctionnelle</w:t>
+      </w:r>
+    </w:p>
+    <w:p>
+      <w:pPr>
+        <w:ind w:left="708"/>
+      </w:pPr>
+      <w:r>
+        <w:t>19.01.2015 : Fin du projet</w:t>
+      </w:r>
+    </w:p>
+    <w:p/>
     <w:p>
       <w:pPr>
         <w:rPr>
@@ -203,179 +354,6 @@
         <w:rPr>
           <w:b/>
         </w:rPr>
-        <w:t>Objectif</w:t>
-      </w:r>
-      <w:r>
-        <w:rPr>
-          <w:b/>
-        </w:rPr>
-        <w:t>s</w:t>
-      </w:r>
-      <w:r>
-        <w:rPr>
-          <w:b/>
-        </w:rPr>
-        <w:t xml:space="preserve"> : </w:t>
-      </w:r>
-    </w:p>
-    <w:p>
-      <w:r>
-        <w:t xml:space="preserve">Le projet consiste en une application visuelle </w:t>
-      </w:r>
-      <w:r>
-        <w:t>en Qt à rendre en janvier 2015. Un</w:t>
-      </w:r>
-      <w:r>
-        <w:t xml:space="preserve"> des objectifs du cours est d’approfondir les connaissances en Qt et en</w:t>
-      </w:r>
-      <w:r>
-        <w:t xml:space="preserve"> gestion de projet (</w:t>
-      </w:r>
-      <w:r>
-        <w:t>tâches, documentation, forge.</w:t>
-      </w:r>
-      <w:r>
-        <w:t>.</w:t>
-      </w:r>
-      <w:r>
-        <w:t>.)</w:t>
-      </w:r>
-    </w:p>
-    <w:p>
-      <w:pPr>
-        <w:rPr>
-          <w:b/>
-        </w:rPr>
-      </w:pPr>
-      <w:proofErr w:type="gramStart"/>
-      <w:r>
-        <w:rPr>
-          <w:b/>
-        </w:rPr>
-        <w:t>Attente</w:t>
-      </w:r>
-      <w:r>
-        <w:rPr>
-          <w:b/>
-        </w:rPr>
-        <w:t>s</w:t>
-      </w:r>
-      <w:proofErr w:type="gramEnd"/>
-      <w:r>
-        <w:rPr>
-          <w:b/>
-        </w:rPr>
-        <w:t> :</w:t>
-      </w:r>
-    </w:p>
-    <w:p>
-      <w:r>
-        <w:t xml:space="preserve">A la fin du projet, l’application doit être fonctionnelle et distribuable. </w:t>
-      </w:r>
-      <w:r>
-        <w:t>L’</w:t>
-      </w:r>
-      <w:r>
-        <w:t>entreprise réclame 3</w:t>
-      </w:r>
-      <w:r>
-        <w:t xml:space="preserve"> </w:t>
-      </w:r>
-      <w:r>
-        <w:t>documents tout au long du projet :</w:t>
-      </w:r>
-      <w:r>
-        <w:t xml:space="preserve"> Cahier des charges, Spécifi</w:t>
-      </w:r>
-      <w:r>
-        <w:t xml:space="preserve">cations détaillées/Planning et </w:t>
-      </w:r>
-      <w:r>
-        <w:t xml:space="preserve">Rapport technique. </w:t>
-      </w:r>
-      <w:r>
-        <w:t xml:space="preserve">En fin de projet, une présentation du projet doit être faite et l’application complète fournie. </w:t>
-      </w:r>
-      <w:r>
-        <w:t xml:space="preserve">Elle doit posséder un système d’installation. </w:t>
-      </w:r>
-    </w:p>
-    <w:p>
-      <w:r>
-        <w:t>Le pro</w:t>
-      </w:r>
-      <w:r>
-        <w:t xml:space="preserve">jet se déroulera suivant le calendrier </w:t>
-      </w:r>
-      <w:r>
-        <w:t xml:space="preserve">suivant : </w:t>
-      </w:r>
-    </w:p>
-    <w:p>
-      <w:pPr>
-        <w:ind w:left="708"/>
-        <w:rPr>
-          <w:rStyle w:val="lev"/>
-        </w:rPr>
-      </w:pPr>
-      <w:r>
-        <w:rPr>
-          <w:rStyle w:val="lev"/>
-        </w:rPr>
-        <w:t xml:space="preserve">Calendrier du projet : </w:t>
-      </w:r>
-    </w:p>
-    <w:p>
-      <w:pPr>
-        <w:ind w:left="708"/>
-      </w:pPr>
-      <w:r>
-        <w:t>06.10.2014 : Début du projet</w:t>
-      </w:r>
-    </w:p>
-    <w:p>
-      <w:pPr>
-        <w:ind w:left="708"/>
-      </w:pPr>
-      <w:r>
-        <w:t>20.10.2014 : Cahier des charges</w:t>
-      </w:r>
-    </w:p>
-    <w:p>
-      <w:pPr>
-        <w:ind w:left="708"/>
-      </w:pPr>
-      <w:r>
-        <w:t>03.11.2014 : Spécification détaillée, planning</w:t>
-      </w:r>
-    </w:p>
-    <w:p>
-      <w:pPr>
-        <w:ind w:left="708"/>
-      </w:pPr>
-      <w:r>
-        <w:t>15.12.2014 : Application fonctionnelle</w:t>
-      </w:r>
-    </w:p>
-    <w:p>
-      <w:pPr>
-        <w:ind w:left="708"/>
-      </w:pPr>
-      <w:r>
-        <w:t>19.01.2015 : Fin du projet</w:t>
-      </w:r>
-    </w:p>
-    <w:p/>
-    <w:p>
-      <w:pPr>
-        <w:rPr>
-          <w:b/>
-        </w:rPr>
-      </w:pPr>
-      <w:r>
-        <w:rPr>
-          <w:b/>
-        </w:rPr>
         <w:t>Moyens :</w:t>
       </w:r>
     </w:p>
@@ -385,12 +363,12 @@
       </w:r>
       <w:r>
         <w:t xml:space="preserve"> Le jeu utilisera Graphics View</w:t>
+      </w:r>
+      <w:r>
+        <w:t xml:space="preserve"> Framework.</w:t>
       </w:r>
       <w:bookmarkStart w:id="0" w:name="_GoBack"/>
       <w:bookmarkEnd w:id="0"/>
-      <w:r>
-        <w:t xml:space="preserve"> Framework </w:t>
-      </w:r>
     </w:p>
     <w:p>
       <w:pPr>
@@ -408,15 +386,7 @@
         <w:jc w:val="both"/>
       </w:pPr>
       <w:r>
-        <w:t xml:space="preserve">Il s’agit d’un jeu d’infiltration en 2D sans combats sous forme de puzzle </w:t>
-      </w:r>
-      <w:proofErr w:type="spellStart"/>
-      <w:r>
-        <w:t>game</w:t>
-      </w:r>
-      <w:proofErr w:type="spellEnd"/>
-      <w:r>
-        <w:t xml:space="preserve">. Le joueur manipule un pingouin agent-secret envoyé sur un iceberg pour récupérer la « banane sacrée » volée par un singe. Son personnage peut marcher et glisser dans les quatre directions. Il fera face à un niveau de tutoriel, 6 niveaux normaux et un niveau final. </w:t>
+        <w:t xml:space="preserve">Il s’agit d’un jeu d’infiltration en 2D sans combats sous forme de puzzle game. Le joueur manipule un pingouin agent-secret envoyé sur un iceberg pour récupérer la « banane sacrée » volée par un singe. Son personnage peut marcher et glisser dans les quatre directions. Il fera face à un niveau de tutoriel, 6 niveaux normaux et un niveau final. </w:t>
       </w:r>
     </w:p>
     <w:p>

</xml_diff>